<commit_message>
Update the interface document
</commit_message>
<xml_diff>
--- a/汉典医学接口文档.docx
+++ b/汉典医学接口文档.docx
@@ -153,21 +153,28 @@
           <w:sz w:val="32"/>
           <w:szCs w:val="32"/>
         </w:rPr>
-        <w:t>04</w:t>
+        <w:t>0</w:t>
       </w:r>
       <w:r>
         <w:rPr>
           <w:sz w:val="32"/>
           <w:szCs w:val="32"/>
         </w:rPr>
-        <w:t>-</w:t>
+        <w:t>5</w:t>
       </w:r>
       <w:r>
         <w:rPr>
           <w:sz w:val="32"/>
           <w:szCs w:val="32"/>
         </w:rPr>
-        <w:t>03</w:t>
+        <w:t>-</w:t>
+      </w:r>
+      <w:r>
+        <w:rPr>
+          <w:sz w:val="32"/>
+          <w:szCs w:val="32"/>
+        </w:rPr>
+        <w:t>28</w:t>
       </w:r>
     </w:p>
     <w:p>
@@ -10047,13 +10054,10 @@
         </w:rPr>
         <w:t>访问前缀为：</w:t>
       </w:r>
-      <w:bookmarkStart w:id="6" w:name="_GoBack"/>
-      <w:bookmarkEnd w:id="6"/>
-    </w:p>
-    <w:p>
-      <w:pPr>
-        <w:rPr>
-          <w:rFonts w:hint="eastAsia"/>
+    </w:p>
+    <w:p>
+      <w:pPr>
+        <w:rPr>
           <w:sz w:val="28"/>
           <w:szCs w:val="28"/>
         </w:rPr>
@@ -10076,14 +10080,14 @@
         <w:pStyle w:val="3"/>
         <w:ind w:left="709"/>
       </w:pPr>
-      <w:bookmarkStart w:id="7" w:name="_Toc5198770"/>
+      <w:bookmarkStart w:id="6" w:name="_Toc5198770"/>
       <w:r>
         <w:rPr>
           <w:rFonts w:hint="eastAsia"/>
         </w:rPr>
         <w:t>请求方式</w:t>
       </w:r>
-      <w:bookmarkEnd w:id="7"/>
+      <w:bookmarkEnd w:id="6"/>
     </w:p>
     <w:p>
       <w:pPr>
@@ -10767,7 +10771,7 @@
       <w:pPr>
         <w:pStyle w:val="2"/>
       </w:pPr>
-      <w:bookmarkStart w:id="8" w:name="_Toc5198771"/>
+      <w:bookmarkStart w:id="7" w:name="_Toc5198771"/>
       <w:r>
         <w:rPr>
           <w:rFonts w:hint="eastAsia"/>
@@ -10775,7 +10779,7 @@
         <w:lastRenderedPageBreak/>
         <w:t>修改日志</w:t>
       </w:r>
-      <w:bookmarkEnd w:id="8"/>
+      <w:bookmarkEnd w:id="7"/>
     </w:p>
     <w:p>
       <w:pPr>
@@ -10790,7 +10794,7 @@
           <w:szCs w:val="28"/>
         </w:rPr>
       </w:pPr>
-      <w:bookmarkStart w:id="9" w:name="_Toc402642741"/>
+      <w:bookmarkStart w:id="8" w:name="_Toc402642741"/>
       <w:r>
         <w:rPr>
           <w:rFonts w:hint="eastAsia"/>
@@ -12332,7 +12336,6 @@
         <w:ind w:left="420" w:firstLineChars="0" w:firstLine="0"/>
         <w:jc w:val="left"/>
         <w:rPr>
-          <w:rFonts w:hint="eastAsia"/>
           <w:sz w:val="28"/>
           <w:szCs w:val="28"/>
         </w:rPr>
@@ -12383,7 +12386,7 @@
       <w:pPr>
         <w:pStyle w:val="1"/>
       </w:pPr>
-      <w:bookmarkStart w:id="10" w:name="_Toc5198772"/>
+      <w:bookmarkStart w:id="9" w:name="_Toc5198772"/>
       <w:r>
         <w:rPr>
           <w:rFonts w:hint="eastAsia"/>
@@ -12391,8 +12394,8 @@
         <w:lastRenderedPageBreak/>
         <w:t>接口</w:t>
       </w:r>
+      <w:bookmarkEnd w:id="8"/>
       <w:bookmarkEnd w:id="9"/>
-      <w:bookmarkEnd w:id="10"/>
     </w:p>
     <w:p>
       <w:pPr>
@@ -12402,8 +12405,8 @@
           <w:strike/>
         </w:rPr>
       </w:pPr>
-      <w:bookmarkStart w:id="11" w:name="_Toc402642743"/>
-      <w:bookmarkStart w:id="12" w:name="_Toc5198773"/>
+      <w:bookmarkStart w:id="10" w:name="_Toc402642743"/>
+      <w:bookmarkStart w:id="11" w:name="_Toc5198773"/>
       <w:r>
         <w:rPr>
           <w:rFonts w:hint="eastAsia"/>
@@ -12411,8 +12414,8 @@
         </w:rPr>
         <w:t>引导页/启动页</w:t>
       </w:r>
+      <w:bookmarkEnd w:id="10"/>
       <w:bookmarkEnd w:id="11"/>
-      <w:bookmarkEnd w:id="12"/>
     </w:p>
     <w:p>
       <w:pPr>
@@ -12423,7 +12426,7 @@
         </w:numPr>
         <w:ind w:left="284"/>
       </w:pPr>
-      <w:bookmarkStart w:id="13" w:name="_Toc5198774"/>
+      <w:bookmarkStart w:id="12" w:name="_Toc5198774"/>
       <w:r>
         <w:t>/</w:t>
       </w:r>
@@ -12433,7 +12436,7 @@
         </w:rPr>
         <w:t>guide.json</w:t>
       </w:r>
-      <w:bookmarkEnd w:id="13"/>
+      <w:bookmarkEnd w:id="12"/>
     </w:p>
     <w:p>
       <w:pPr>
@@ -13091,7 +13094,7 @@
         <w:pStyle w:val="3"/>
         <w:ind w:left="709"/>
       </w:pPr>
-      <w:bookmarkStart w:id="14" w:name="_Toc5198775"/>
+      <w:bookmarkStart w:id="13" w:name="_Toc5198775"/>
       <w:r>
         <w:rPr>
           <w:rFonts w:hint="eastAsia"/>
@@ -13099,7 +13102,7 @@
         <w:lastRenderedPageBreak/>
         <w:t>注册</w:t>
       </w:r>
-      <w:bookmarkEnd w:id="14"/>
+      <w:bookmarkEnd w:id="13"/>
     </w:p>
     <w:p>
       <w:pPr>
@@ -13110,7 +13113,7 @@
         </w:numPr>
         <w:ind w:left="284"/>
       </w:pPr>
-      <w:bookmarkStart w:id="15" w:name="_Toc5198776"/>
+      <w:bookmarkStart w:id="14" w:name="_Toc5198776"/>
       <w:r>
         <w:t>/</w:t>
       </w:r>
@@ -13120,7 +13123,7 @@
         </w:rPr>
         <w:t>register.json</w:t>
       </w:r>
-      <w:bookmarkEnd w:id="15"/>
+      <w:bookmarkEnd w:id="14"/>
     </w:p>
     <w:p>
       <w:pPr>
@@ -14469,7 +14472,7 @@
           <w:strike/>
         </w:rPr>
       </w:pPr>
-      <w:bookmarkStart w:id="16" w:name="_Toc5198777"/>
+      <w:bookmarkStart w:id="15" w:name="_Toc5198777"/>
       <w:r>
         <w:rPr>
           <w:rFonts w:hint="eastAsia"/>
@@ -14497,7 +14500,7 @@
         </w:rPr>
         <w:t>）</w:t>
       </w:r>
-      <w:bookmarkEnd w:id="16"/>
+      <w:bookmarkEnd w:id="15"/>
       <w:r>
         <w:rPr>
           <w:rFonts w:hint="eastAsia"/>
@@ -14515,7 +14518,7 @@
         </w:numPr>
         <w:ind w:left="284"/>
       </w:pPr>
-      <w:bookmarkStart w:id="17" w:name="_Toc5198778"/>
+      <w:bookmarkStart w:id="16" w:name="_Toc5198778"/>
       <w:r>
         <w:t>/</w:t>
       </w:r>
@@ -14525,7 +14528,7 @@
         </w:rPr>
         <w:t>quicklogin.json</w:t>
       </w:r>
-      <w:bookmarkEnd w:id="17"/>
+      <w:bookmarkEnd w:id="16"/>
     </w:p>
     <w:p>
       <w:r>
@@ -16172,7 +16175,7 @@
         <w:pStyle w:val="3"/>
         <w:ind w:left="709"/>
       </w:pPr>
-      <w:bookmarkStart w:id="18" w:name="_Toc5198779"/>
+      <w:bookmarkStart w:id="17" w:name="_Toc5198779"/>
       <w:r>
         <w:rPr>
           <w:rFonts w:hint="eastAsia"/>
@@ -16180,7 +16183,7 @@
         <w:lastRenderedPageBreak/>
         <w:t>获取验证码</w:t>
       </w:r>
-      <w:bookmarkEnd w:id="18"/>
+      <w:bookmarkEnd w:id="17"/>
     </w:p>
     <w:p>
       <w:pPr>
@@ -16191,7 +16194,7 @@
         </w:numPr>
         <w:ind w:left="284"/>
       </w:pPr>
-      <w:bookmarkStart w:id="19" w:name="_Toc5198780"/>
+      <w:bookmarkStart w:id="18" w:name="_Toc5198780"/>
       <w:r>
         <w:t>/</w:t>
       </w:r>
@@ -16204,7 +16207,7 @@
         </w:rPr>
         <w:t>code.json</w:t>
       </w:r>
-      <w:bookmarkEnd w:id="19"/>
+      <w:bookmarkEnd w:id="18"/>
     </w:p>
     <w:p>
       <w:pPr>
@@ -16621,14 +16624,14 @@
         <w:pStyle w:val="3"/>
         <w:ind w:left="709"/>
       </w:pPr>
-      <w:bookmarkStart w:id="20" w:name="_Toc5198781"/>
+      <w:bookmarkStart w:id="19" w:name="_Toc5198781"/>
       <w:r>
         <w:rPr>
           <w:rFonts w:hint="eastAsia"/>
         </w:rPr>
         <w:t>普通登录</w:t>
       </w:r>
-      <w:bookmarkEnd w:id="20"/>
+      <w:bookmarkEnd w:id="19"/>
       <w:r>
         <w:rPr>
           <w:rFonts w:hint="eastAsia"/>
@@ -16645,7 +16648,7 @@
         </w:numPr>
         <w:ind w:left="284"/>
       </w:pPr>
-      <w:bookmarkStart w:id="21" w:name="_Toc5198782"/>
+      <w:bookmarkStart w:id="20" w:name="_Toc5198782"/>
       <w:r>
         <w:t>/</w:t>
       </w:r>
@@ -16655,7 +16658,7 @@
         </w:rPr>
         <w:t>login.json</w:t>
       </w:r>
-      <w:bookmarkEnd w:id="21"/>
+      <w:bookmarkEnd w:id="20"/>
     </w:p>
     <w:p>
       <w:pPr>
@@ -18019,14 +18022,14 @@
         <w:pStyle w:val="3"/>
         <w:ind w:left="709"/>
       </w:pPr>
-      <w:bookmarkStart w:id="22" w:name="_Toc5198783"/>
+      <w:bookmarkStart w:id="21" w:name="_Toc5198783"/>
       <w:r>
         <w:rPr>
           <w:rFonts w:hint="eastAsia"/>
         </w:rPr>
         <w:t>找回密码</w:t>
       </w:r>
-      <w:bookmarkEnd w:id="22"/>
+      <w:bookmarkEnd w:id="21"/>
     </w:p>
     <w:p>
       <w:pPr>
@@ -18037,7 +18040,7 @@
         </w:numPr>
         <w:ind w:left="284"/>
       </w:pPr>
-      <w:bookmarkStart w:id="23" w:name="_Toc5198784"/>
+      <w:bookmarkStart w:id="22" w:name="_Toc5198784"/>
       <w:r>
         <w:t>/</w:t>
       </w:r>
@@ -18050,7 +18053,7 @@
         </w:rPr>
         <w:t>password.json</w:t>
       </w:r>
-      <w:bookmarkEnd w:id="23"/>
+      <w:bookmarkEnd w:id="22"/>
     </w:p>
     <w:p>
       <w:pPr>
@@ -18796,14 +18799,14 @@
         <w:pStyle w:val="3"/>
         <w:ind w:left="709"/>
       </w:pPr>
-      <w:bookmarkStart w:id="24" w:name="_Toc5198785"/>
+      <w:bookmarkStart w:id="23" w:name="_Toc5198785"/>
       <w:r>
         <w:rPr>
           <w:rFonts w:hint="eastAsia"/>
         </w:rPr>
         <w:t>关于我们</w:t>
       </w:r>
-      <w:bookmarkEnd w:id="24"/>
+      <w:bookmarkEnd w:id="23"/>
     </w:p>
     <w:p>
       <w:pPr>
@@ -18814,14 +18817,14 @@
         </w:numPr>
         <w:ind w:left="284"/>
       </w:pPr>
-      <w:bookmarkStart w:id="25" w:name="_Toc5198786"/>
+      <w:bookmarkStart w:id="24" w:name="_Toc5198786"/>
       <w:r>
         <w:rPr>
           <w:rFonts w:hint="eastAsia"/>
         </w:rPr>
         <w:t>/about.json</w:t>
       </w:r>
-      <w:bookmarkEnd w:id="25"/>
+      <w:bookmarkEnd w:id="24"/>
     </w:p>
     <w:p>
       <w:pPr>
@@ -19104,7 +19107,7 @@
         <w:pStyle w:val="3"/>
         <w:ind w:left="709"/>
       </w:pPr>
-      <w:bookmarkStart w:id="26" w:name="_Toc5198787"/>
+      <w:bookmarkStart w:id="25" w:name="_Toc5198787"/>
       <w:r>
         <w:rPr>
           <w:rFonts w:hint="eastAsia"/>
@@ -19112,7 +19115,7 @@
         <w:lastRenderedPageBreak/>
         <w:t>用户协议</w:t>
       </w:r>
-      <w:bookmarkEnd w:id="26"/>
+      <w:bookmarkEnd w:id="25"/>
     </w:p>
     <w:p>
       <w:pPr>
@@ -19123,7 +19126,7 @@
         </w:numPr>
         <w:ind w:left="284"/>
       </w:pPr>
-      <w:bookmarkStart w:id="27" w:name="_Toc5198788"/>
+      <w:bookmarkStart w:id="26" w:name="_Toc5198788"/>
       <w:r>
         <w:rPr>
           <w:rFonts w:hint="eastAsia"/>
@@ -19139,7 +19142,7 @@
         </w:rPr>
         <w:t>.json</w:t>
       </w:r>
-      <w:bookmarkEnd w:id="27"/>
+      <w:bookmarkEnd w:id="26"/>
     </w:p>
     <w:p>
       <w:pPr>
@@ -19422,14 +19425,14 @@
         <w:pStyle w:val="3"/>
         <w:ind w:left="709"/>
       </w:pPr>
-      <w:bookmarkStart w:id="28" w:name="_Toc5198789"/>
+      <w:bookmarkStart w:id="27" w:name="_Toc5198789"/>
       <w:r>
         <w:rPr>
           <w:rFonts w:hint="eastAsia"/>
         </w:rPr>
         <w:t>隐私协议</w:t>
       </w:r>
-      <w:bookmarkEnd w:id="28"/>
+      <w:bookmarkEnd w:id="27"/>
     </w:p>
     <w:p>
       <w:pPr>
@@ -19440,7 +19443,7 @@
         </w:numPr>
         <w:ind w:left="284"/>
       </w:pPr>
-      <w:bookmarkStart w:id="29" w:name="_Toc5198790"/>
+      <w:bookmarkStart w:id="28" w:name="_Toc5198790"/>
       <w:r>
         <w:rPr>
           <w:rFonts w:hint="eastAsia"/>
@@ -19456,7 +19459,7 @@
         </w:rPr>
         <w:t>.json</w:t>
       </w:r>
-      <w:bookmarkEnd w:id="29"/>
+      <w:bookmarkEnd w:id="28"/>
     </w:p>
     <w:p>
       <w:pPr>
@@ -19740,14 +19743,14 @@
         <w:pStyle w:val="3"/>
         <w:ind w:left="709"/>
       </w:pPr>
-      <w:bookmarkStart w:id="30" w:name="_Toc5198791"/>
+      <w:bookmarkStart w:id="29" w:name="_Toc5198791"/>
       <w:r>
         <w:rPr>
           <w:rFonts w:hint="eastAsia"/>
         </w:rPr>
         <w:t>版本更新</w:t>
       </w:r>
-      <w:bookmarkEnd w:id="30"/>
+      <w:bookmarkEnd w:id="29"/>
     </w:p>
     <w:p>
       <w:pPr>
@@ -19758,14 +19761,14 @@
         </w:numPr>
         <w:ind w:left="284"/>
       </w:pPr>
-      <w:bookmarkStart w:id="31" w:name="_Toc5198792"/>
+      <w:bookmarkStart w:id="30" w:name="_Toc5198792"/>
       <w:r>
         <w:rPr>
           <w:rFonts w:hint="eastAsia"/>
         </w:rPr>
         <w:t>/version.json</w:t>
       </w:r>
-      <w:bookmarkEnd w:id="31"/>
+      <w:bookmarkEnd w:id="30"/>
     </w:p>
     <w:p>
       <w:pPr>
@@ -20562,14 +20565,14 @@
         <w:pStyle w:val="3"/>
         <w:ind w:left="709"/>
       </w:pPr>
-      <w:bookmarkStart w:id="32" w:name="_Toc5198793"/>
+      <w:bookmarkStart w:id="31" w:name="_Toc5198793"/>
       <w:r>
         <w:rPr>
           <w:rFonts w:hint="eastAsia"/>
         </w:rPr>
         <w:t>获取省市县</w:t>
       </w:r>
-      <w:bookmarkEnd w:id="32"/>
+      <w:bookmarkEnd w:id="31"/>
     </w:p>
     <w:p>
       <w:pPr>
@@ -20580,14 +20583,14 @@
         </w:numPr>
         <w:ind w:left="284"/>
       </w:pPr>
-      <w:bookmarkStart w:id="33" w:name="_Toc5198794"/>
+      <w:bookmarkStart w:id="32" w:name="_Toc5198794"/>
       <w:r>
         <w:rPr>
           <w:rFonts w:hint="eastAsia"/>
         </w:rPr>
         <w:t>/province.json</w:t>
       </w:r>
-      <w:bookmarkEnd w:id="33"/>
+      <w:bookmarkEnd w:id="32"/>
     </w:p>
     <w:p>
       <w:r>
@@ -20979,7 +20982,7 @@
         <w:pStyle w:val="3"/>
         <w:ind w:left="709"/>
       </w:pPr>
-      <w:bookmarkStart w:id="34" w:name="_Toc5198795"/>
+      <w:bookmarkStart w:id="33" w:name="_Toc5198795"/>
       <w:r>
         <w:rPr>
           <w:rFonts w:hint="eastAsia"/>
@@ -20995,7 +20998,7 @@
         </w:rPr>
         <w:t>市</w:t>
       </w:r>
-      <w:bookmarkEnd w:id="34"/>
+      <w:bookmarkEnd w:id="33"/>
     </w:p>
     <w:p>
       <w:pPr>
@@ -21006,7 +21009,7 @@
         </w:numPr>
         <w:ind w:left="284"/>
       </w:pPr>
-      <w:bookmarkStart w:id="35" w:name="_Toc5198796"/>
+      <w:bookmarkStart w:id="34" w:name="_Toc5198796"/>
       <w:r>
         <w:rPr>
           <w:rFonts w:hint="eastAsia"/>
@@ -21022,7 +21025,7 @@
         </w:rPr>
         <w:t>.json</w:t>
       </w:r>
-      <w:bookmarkEnd w:id="35"/>
+      <w:bookmarkEnd w:id="34"/>
     </w:p>
     <w:p>
       <w:pPr>
@@ -21627,7 +21630,7 @@
         <w:pStyle w:val="3"/>
         <w:ind w:left="709"/>
       </w:pPr>
-      <w:bookmarkStart w:id="36" w:name="_Toc5198797"/>
+      <w:bookmarkStart w:id="35" w:name="_Toc5198797"/>
       <w:r>
         <w:rPr>
           <w:rFonts w:hint="eastAsia"/>
@@ -21643,7 +21646,7 @@
         </w:rPr>
         <w:t>县</w:t>
       </w:r>
-      <w:bookmarkEnd w:id="36"/>
+      <w:bookmarkEnd w:id="35"/>
     </w:p>
     <w:p>
       <w:pPr>
@@ -21654,7 +21657,7 @@
         </w:numPr>
         <w:ind w:left="284"/>
       </w:pPr>
-      <w:bookmarkStart w:id="37" w:name="_Toc5198798"/>
+      <w:bookmarkStart w:id="36" w:name="_Toc5198798"/>
       <w:r>
         <w:rPr>
           <w:rFonts w:hint="eastAsia"/>
@@ -21670,7 +21673,7 @@
         </w:rPr>
         <w:t>.json</w:t>
       </w:r>
-      <w:bookmarkEnd w:id="37"/>
+      <w:bookmarkEnd w:id="36"/>
     </w:p>
     <w:p>
       <w:pPr>
@@ -22275,7 +22278,7 @@
         <w:pStyle w:val="3"/>
         <w:ind w:left="709"/>
       </w:pPr>
-      <w:bookmarkStart w:id="38" w:name="_Toc5198799"/>
+      <w:bookmarkStart w:id="37" w:name="_Toc5198799"/>
       <w:r>
         <w:rPr>
           <w:rFonts w:hint="eastAsia"/>
@@ -22304,7 +22307,7 @@
         </w:rPr>
         <w:t>职称</w:t>
       </w:r>
-      <w:bookmarkEnd w:id="38"/>
+      <w:bookmarkEnd w:id="37"/>
     </w:p>
     <w:p>
       <w:pPr>
@@ -22315,14 +22318,14 @@
         </w:numPr>
         <w:ind w:left="284"/>
       </w:pPr>
-      <w:bookmarkStart w:id="39" w:name="_Toc5198800"/>
+      <w:bookmarkStart w:id="38" w:name="_Toc5198800"/>
       <w:r>
         <w:rPr>
           <w:rFonts w:hint="eastAsia"/>
         </w:rPr>
         <w:t>/grade.json</w:t>
       </w:r>
-      <w:bookmarkEnd w:id="39"/>
+      <w:bookmarkEnd w:id="38"/>
     </w:p>
     <w:p>
       <w:pPr>
@@ -22922,14 +22925,14 @@
         <w:pStyle w:val="3"/>
         <w:ind w:left="709"/>
       </w:pPr>
-      <w:bookmarkStart w:id="40" w:name="_Toc5198801"/>
+      <w:bookmarkStart w:id="39" w:name="_Toc5198801"/>
       <w:r>
         <w:rPr>
           <w:rFonts w:hint="eastAsia"/>
         </w:rPr>
         <w:t>获取科室</w:t>
       </w:r>
-      <w:bookmarkEnd w:id="40"/>
+      <w:bookmarkEnd w:id="39"/>
     </w:p>
     <w:p>
       <w:pPr>
@@ -22940,14 +22943,14 @@
         </w:numPr>
         <w:ind w:left="284"/>
       </w:pPr>
-      <w:bookmarkStart w:id="41" w:name="_Toc5198802"/>
+      <w:bookmarkStart w:id="40" w:name="_Toc5198802"/>
       <w:r>
         <w:rPr>
           <w:rFonts w:hint="eastAsia"/>
         </w:rPr>
         <w:t>/department.json</w:t>
       </w:r>
-      <w:bookmarkEnd w:id="41"/>
+      <w:bookmarkEnd w:id="40"/>
     </w:p>
     <w:p>
       <w:pPr>
@@ -23698,7 +23701,7 @@
         <w:pStyle w:val="3"/>
         <w:ind w:left="709"/>
       </w:pPr>
-      <w:bookmarkStart w:id="42" w:name="_Toc5198803"/>
+      <w:bookmarkStart w:id="41" w:name="_Toc5198803"/>
       <w:r>
         <w:rPr>
           <w:rFonts w:hint="eastAsia"/>
@@ -23706,7 +23709,7 @@
         <w:lastRenderedPageBreak/>
         <w:t>汉典产品列表</w:t>
       </w:r>
-      <w:bookmarkEnd w:id="42"/>
+      <w:bookmarkEnd w:id="41"/>
     </w:p>
     <w:p>
       <w:pPr>
@@ -23717,7 +23720,7 @@
         </w:numPr>
         <w:ind w:left="284"/>
       </w:pPr>
-      <w:bookmarkStart w:id="43" w:name="_Toc5198804"/>
+      <w:bookmarkStart w:id="42" w:name="_Toc5198804"/>
       <w:r>
         <w:t>/</w:t>
       </w:r>
@@ -23727,7 +23730,7 @@
         </w:rPr>
         <w:t>product/list.json</w:t>
       </w:r>
-      <w:bookmarkEnd w:id="43"/>
+      <w:bookmarkEnd w:id="42"/>
     </w:p>
     <w:p>
       <w:pPr>
@@ -25199,7 +25202,7 @@
         <w:pStyle w:val="3"/>
         <w:ind w:left="709"/>
       </w:pPr>
-      <w:bookmarkStart w:id="44" w:name="_Toc5198805"/>
+      <w:bookmarkStart w:id="43" w:name="_Toc5198805"/>
       <w:r>
         <w:rPr>
           <w:rFonts w:hint="eastAsia"/>
@@ -25207,7 +25210,7 @@
         <w:lastRenderedPageBreak/>
         <w:t>某个汉典产品的详情</w:t>
       </w:r>
-      <w:bookmarkEnd w:id="44"/>
+      <w:bookmarkEnd w:id="43"/>
       <w:r>
         <w:rPr>
           <w:rFonts w:hint="eastAsia"/>
@@ -25224,7 +25227,7 @@
         </w:numPr>
         <w:ind w:left="284"/>
       </w:pPr>
-      <w:bookmarkStart w:id="45" w:name="_Toc5198806"/>
+      <w:bookmarkStart w:id="44" w:name="_Toc5198806"/>
       <w:r>
         <w:t>/</w:t>
       </w:r>
@@ -25234,7 +25237,7 @@
         </w:rPr>
         <w:t>product/detail.json</w:t>
       </w:r>
-      <w:bookmarkEnd w:id="45"/>
+      <w:bookmarkEnd w:id="44"/>
     </w:p>
     <w:p>
       <w:pPr>
@@ -26148,7 +26151,7 @@
       <w:r>
         <w:tab/>
       </w:r>
-      <w:bookmarkStart w:id="46" w:name="_Toc5198807"/>
+      <w:bookmarkStart w:id="45" w:name="_Toc5198807"/>
       <w:r>
         <w:rPr>
           <w:rFonts w:hint="eastAsia"/>
@@ -26158,7 +26161,7 @@
       <w:r>
         <w:t>产品常见问题</w:t>
       </w:r>
-      <w:bookmarkEnd w:id="46"/>
+      <w:bookmarkEnd w:id="45"/>
     </w:p>
     <w:p>
       <w:pPr>
@@ -26169,14 +26172,14 @@
         </w:numPr>
         <w:ind w:left="284"/>
       </w:pPr>
-      <w:bookmarkStart w:id="47" w:name="_Toc5198808"/>
+      <w:bookmarkStart w:id="46" w:name="_Toc5198808"/>
       <w:r>
         <w:rPr>
           <w:rFonts w:hint="eastAsia"/>
         </w:rPr>
         <w:t>/product/problem.json</w:t>
       </w:r>
-      <w:bookmarkEnd w:id="47"/>
+      <w:bookmarkEnd w:id="46"/>
     </w:p>
     <w:p>
       <w:pPr>
@@ -27186,7 +27189,7 @@
         <w:pStyle w:val="3"/>
         <w:ind w:left="709"/>
       </w:pPr>
-      <w:bookmarkStart w:id="48" w:name="_Toc5198809"/>
+      <w:bookmarkStart w:id="47" w:name="_Toc5198809"/>
       <w:r>
         <w:rPr>
           <w:rFonts w:hint="eastAsia"/>
@@ -27203,7 +27206,7 @@
         </w:rPr>
         <w:t>大师点评</w:t>
       </w:r>
-      <w:bookmarkEnd w:id="48"/>
+      <w:bookmarkEnd w:id="47"/>
     </w:p>
     <w:p>
       <w:pPr>
@@ -27214,7 +27217,7 @@
         </w:numPr>
         <w:ind w:left="284"/>
       </w:pPr>
-      <w:bookmarkStart w:id="49" w:name="_Toc5198810"/>
+      <w:bookmarkStart w:id="48" w:name="_Toc5198810"/>
       <w:r>
         <w:rPr>
           <w:rFonts w:hint="eastAsia"/>
@@ -27230,7 +27233,7 @@
         </w:rPr>
         <w:t>.json</w:t>
       </w:r>
-      <w:bookmarkEnd w:id="49"/>
+      <w:bookmarkEnd w:id="48"/>
     </w:p>
     <w:p>
       <w:pPr>
@@ -28582,7 +28585,7 @@
         <w:pStyle w:val="3"/>
         <w:ind w:left="709"/>
       </w:pPr>
-      <w:bookmarkStart w:id="50" w:name="_Toc5198811"/>
+      <w:bookmarkStart w:id="49" w:name="_Toc5198811"/>
       <w:r>
         <w:rPr>
           <w:rFonts w:hint="eastAsia"/>
@@ -28599,7 +28602,7 @@
         </w:rPr>
         <w:t>参考文献</w:t>
       </w:r>
-      <w:bookmarkEnd w:id="50"/>
+      <w:bookmarkEnd w:id="49"/>
     </w:p>
     <w:p>
       <w:pPr>
@@ -28610,7 +28613,7 @@
         </w:numPr>
         <w:ind w:left="284"/>
       </w:pPr>
-      <w:bookmarkStart w:id="51" w:name="_Toc5198812"/>
+      <w:bookmarkStart w:id="50" w:name="_Toc5198812"/>
       <w:r>
         <w:rPr>
           <w:rFonts w:hint="eastAsia"/>
@@ -28626,7 +28629,7 @@
         </w:rPr>
         <w:t>.json</w:t>
       </w:r>
-      <w:bookmarkEnd w:id="51"/>
+      <w:bookmarkEnd w:id="50"/>
     </w:p>
     <w:p>
       <w:pPr>
@@ -28954,7 +28957,6 @@
           <w:p>
             <w:pPr>
               <w:rPr>
-                <w:rFonts w:hint="eastAsia"/>
                 <w:sz w:val="32"/>
                 <w:szCs w:val="32"/>
               </w:rPr>
@@ -28984,7 +28986,6 @@
             <w:pPr>
               <w:cnfStyle w:val="000000000000" w:firstRow="0" w:lastRow="0" w:firstColumn="0" w:lastColumn="0" w:oddVBand="0" w:evenVBand="0" w:oddHBand="0" w:evenHBand="0" w:firstRowFirstColumn="0" w:firstRowLastColumn="0" w:lastRowFirstColumn="0" w:lastRowLastColumn="0"/>
               <w:rPr>
-                <w:rFonts w:hint="eastAsia"/>
                 <w:sz w:val="32"/>
                 <w:szCs w:val="32"/>
               </w:rPr>
@@ -29031,7 +29032,6 @@
             <w:pPr>
               <w:cnfStyle w:val="000000000000" w:firstRow="0" w:lastRow="0" w:firstColumn="0" w:lastColumn="0" w:oddVBand="0" w:evenVBand="0" w:oddHBand="0" w:evenHBand="0" w:firstRowFirstColumn="0" w:firstRowLastColumn="0" w:lastRowFirstColumn="0" w:lastRowLastColumn="0"/>
               <w:rPr>
-                <w:rFonts w:hint="eastAsia"/>
                 <w:sz w:val="32"/>
                 <w:szCs w:val="32"/>
               </w:rPr>
@@ -29061,7 +29061,6 @@
             <w:pPr>
               <w:cnfStyle w:val="000000000000" w:firstRow="0" w:lastRow="0" w:firstColumn="0" w:lastColumn="0" w:oddVBand="0" w:evenVBand="0" w:oddHBand="0" w:evenHBand="0" w:firstRowFirstColumn="0" w:firstRowLastColumn="0" w:lastRowFirstColumn="0" w:lastRowLastColumn="0"/>
               <w:rPr>
-                <w:rFonts w:hint="eastAsia"/>
                 <w:sz w:val="32"/>
                 <w:szCs w:val="32"/>
               </w:rPr>
@@ -29404,7 +29403,6 @@
             <w:pPr>
               <w:cnfStyle w:val="000000000000" w:firstRow="0" w:lastRow="0" w:firstColumn="0" w:lastColumn="0" w:oddVBand="0" w:evenVBand="0" w:oddHBand="0" w:evenHBand="0" w:firstRowFirstColumn="0" w:firstRowLastColumn="0" w:lastRowFirstColumn="0" w:lastRowLastColumn="0"/>
               <w:rPr>
-                <w:rFonts w:hint="eastAsia"/>
                 <w:sz w:val="32"/>
                 <w:szCs w:val="32"/>
               </w:rPr>
@@ -30815,7 +30813,7 @@
         <w:pStyle w:val="3"/>
         <w:ind w:left="709"/>
       </w:pPr>
-      <w:bookmarkStart w:id="52" w:name="_Toc5198813"/>
+      <w:bookmarkStart w:id="51" w:name="_Toc5198813"/>
       <w:r>
         <w:rPr>
           <w:rFonts w:hint="eastAsia"/>
@@ -30838,7 +30836,7 @@
         </w:rPr>
         <w:t>下载</w:t>
       </w:r>
-      <w:bookmarkEnd w:id="52"/>
+      <w:bookmarkEnd w:id="51"/>
     </w:p>
     <w:p>
       <w:pPr>
@@ -30849,7 +30847,7 @@
         </w:numPr>
         <w:ind w:left="284"/>
       </w:pPr>
-      <w:bookmarkStart w:id="53" w:name="_Toc5198814"/>
+      <w:bookmarkStart w:id="52" w:name="_Toc5198814"/>
       <w:r>
         <w:rPr>
           <w:rFonts w:hint="eastAsia"/>
@@ -30865,7 +30863,7 @@
         </w:rPr>
         <w:t>.json</w:t>
       </w:r>
-      <w:bookmarkEnd w:id="53"/>
+      <w:bookmarkEnd w:id="52"/>
     </w:p>
     <w:p>
       <w:pPr>
@@ -31674,7 +31672,7 @@
         <w:pStyle w:val="3"/>
         <w:ind w:left="709"/>
       </w:pPr>
-      <w:bookmarkStart w:id="54" w:name="_Toc5198815"/>
+      <w:bookmarkStart w:id="53" w:name="_Toc5198815"/>
       <w:r>
         <w:rPr>
           <w:rFonts w:hint="eastAsia"/>
@@ -31684,7 +31682,7 @@
       <w:r>
         <w:t>首页产品与文献搜索</w:t>
       </w:r>
-      <w:bookmarkEnd w:id="54"/>
+      <w:bookmarkEnd w:id="53"/>
     </w:p>
     <w:p>
       <w:pPr>
@@ -31695,7 +31693,7 @@
         </w:numPr>
         <w:ind w:left="284"/>
       </w:pPr>
-      <w:bookmarkStart w:id="55" w:name="_Toc5198816"/>
+      <w:bookmarkStart w:id="54" w:name="_Toc5198816"/>
       <w:r>
         <w:rPr>
           <w:rFonts w:hint="eastAsia"/>
@@ -31705,7 +31703,7 @@
       <w:r>
         <w:t>generalsearch.json</w:t>
       </w:r>
-      <w:bookmarkEnd w:id="55"/>
+      <w:bookmarkEnd w:id="54"/>
     </w:p>
     <w:p>
       <w:pPr>
@@ -31909,6 +31907,41 @@
               <w:t>关键词</w:t>
             </w:r>
           </w:p>
+          <w:p>
+            <w:pPr>
+              <w:cnfStyle w:val="000000100000" w:firstRow="0" w:lastRow="0" w:firstColumn="0" w:lastColumn="0" w:oddVBand="0" w:evenVBand="0" w:oddHBand="1" w:evenHBand="0" w:firstRowFirstColumn="0" w:firstRowLastColumn="0" w:lastRowFirstColumn="0" w:lastRowLastColumn="0"/>
+              <w:rPr>
+                <w:rFonts w:hint="eastAsia"/>
+                <w:sz w:val="32"/>
+                <w:szCs w:val="32"/>
+              </w:rPr>
+            </w:pPr>
+            <w:r>
+              <w:rPr>
+                <w:rFonts w:hint="eastAsia"/>
+                <w:sz w:val="32"/>
+                <w:szCs w:val="32"/>
+              </w:rPr>
+              <w:t>支持</w:t>
+            </w:r>
+            <w:r>
+              <w:rPr>
+                <w:rFonts w:hint="eastAsia"/>
+                <w:sz w:val="32"/>
+                <w:szCs w:val="32"/>
+              </w:rPr>
+              <w:t>多个</w:t>
+            </w:r>
+            <w:r>
+              <w:rPr>
+                <w:sz w:val="32"/>
+                <w:szCs w:val="32"/>
+              </w:rPr>
+              <w:t>关键词</w:t>
+            </w:r>
+            <w:bookmarkStart w:id="55" w:name="_GoBack"/>
+            <w:bookmarkEnd w:id="55"/>
+          </w:p>
         </w:tc>
         <w:tc>
           <w:tcPr>
@@ -32314,6 +32347,7 @@
           <w:sz w:val="28"/>
           <w:szCs w:val="28"/>
         </w:rPr>
+        <w:lastRenderedPageBreak/>
         <w:tab/>
         <w:t>{},{}</w:t>
       </w:r>
@@ -32399,7 +32433,6 @@
           <w:sz w:val="28"/>
           <w:szCs w:val="28"/>
         </w:rPr>
-        <w:lastRenderedPageBreak/>
         <w:t>]</w:t>
       </w:r>
     </w:p>
@@ -33126,6 +33159,7 @@
           <w:sz w:val="28"/>
           <w:szCs w:val="28"/>
         </w:rPr>
+        <w:lastRenderedPageBreak/>
         <w:t>errorMsg:</w:t>
       </w:r>
       <w:r>
@@ -33166,7 +33200,6 @@
           <w:sz w:val="28"/>
           <w:szCs w:val="28"/>
         </w:rPr>
-        <w:lastRenderedPageBreak/>
         <w:t>{</w:t>
       </w:r>
     </w:p>
@@ -33801,6 +33834,7 @@
           <w:sz w:val="28"/>
           <w:szCs w:val="28"/>
         </w:rPr>
+        <w:lastRenderedPageBreak/>
         <w:t>data:</w:t>
       </w:r>
       <w:r>
@@ -34577,6 +34611,7 @@
           <w:sz w:val="28"/>
           <w:szCs w:val="28"/>
         </w:rPr>
+        <w:lastRenderedPageBreak/>
         <w:tab/>
       </w:r>
       <w:r>
@@ -34655,7 +34690,6 @@
           <w:sz w:val="28"/>
           <w:szCs w:val="28"/>
         </w:rPr>
-        <w:lastRenderedPageBreak/>
         <w:tab/>
       </w:r>
       <w:r>
@@ -70346,7 +70380,7 @@
 </file>
 
 <file path=customXml/itemProps2.xml><?xml version="1.0" encoding="utf-8"?>
-<ds:datastoreItem xmlns:ds="http://schemas.openxmlformats.org/officeDocument/2006/customXml" ds:itemID="{4E963EA4-1488-4E83-8B47-D657B51026AE}">
+<ds:datastoreItem xmlns:ds="http://schemas.openxmlformats.org/officeDocument/2006/customXml" ds:itemID="{271FD7E5-65F6-4917-A34D-8004B62F35C6}">
   <ds:schemaRefs>
     <ds:schemaRef ds:uri="http://schemas.openxmlformats.org/officeDocument/2006/bibliography"/>
   </ds:schemaRefs>

</xml_diff>